<commit_message>
Updated to do document
</commit_message>
<xml_diff>
--- a/src/soYouThinkYouKnowMath/To Do.docx
+++ b/src/soYouThinkYouKnowMath/To Do.docx
@@ -308,8 +308,14 @@
           <w:ilvl w:val="1"/>
           <w:numId w:val="1"/>
         </w:numPr>
-      </w:pPr>
-      <w:r>
+        <w:rPr>
+          <w:strike/>
+        </w:rPr>
+      </w:pPr>
+      <w:r>
+        <w:rPr>
+          <w:strike/>
+        </w:rPr>
         <w:t>Add color support</w:t>
       </w:r>
     </w:p>
@@ -344,8 +350,14 @@
           <w:ilvl w:val="1"/>
           <w:numId w:val="1"/>
         </w:numPr>
-      </w:pPr>
-      <w:r>
+        <w:rPr>
+          <w:strike/>
+        </w:rPr>
+      </w:pPr>
+      <w:r>
+        <w:rPr>
+          <w:strike/>
+        </w:rPr>
         <w:t xml:space="preserve">Save/Load </w:t>
       </w:r>
     </w:p>
@@ -356,8 +368,14 @@
           <w:ilvl w:val="2"/>
           <w:numId w:val="1"/>
         </w:numPr>
-      </w:pPr>
-      <w:r>
+        <w:rPr>
+          <w:strike/>
+        </w:rPr>
+      </w:pPr>
+      <w:r>
+        <w:rPr>
+          <w:strike/>
+        </w:rPr>
         <w:t>Add save/load mechanism for images (can’t be serialized – find workaround to serialize file paths separately)</w:t>
       </w:r>
     </w:p>
@@ -368,8 +386,14 @@
           <w:ilvl w:val="2"/>
           <w:numId w:val="1"/>
         </w:numPr>
-      </w:pPr>
-      <w:r>
+        <w:rPr>
+          <w:strike/>
+        </w:rPr>
+      </w:pPr>
+      <w:r>
+        <w:rPr>
+          <w:strike/>
+        </w:rPr>
         <w:t>Test that other serialization works</w:t>
       </w:r>
     </w:p>
@@ -380,8 +404,14 @@
           <w:ilvl w:val="2"/>
           <w:numId w:val="1"/>
         </w:numPr>
-      </w:pPr>
-      <w:r>
+        <w:rPr>
+          <w:strike/>
+        </w:rPr>
+      </w:pPr>
+      <w:r>
+        <w:rPr>
+          <w:strike/>
+        </w:rPr>
         <w:t>Custom load images</w:t>
       </w:r>
     </w:p>
@@ -392,23 +422,29 @@
           <w:ilvl w:val="3"/>
           <w:numId w:val="1"/>
         </w:numPr>
+        <w:rPr>
+          <w:strike/>
+        </w:rPr>
       </w:pPr>
       <w:hyperlink r:id="rId5" w:history="1">
         <w:r>
           <w:rPr>
             <w:rStyle w:val="Hyperlink"/>
+            <w:strike/>
           </w:rPr>
           <w:t>https://stackoverflo</w:t>
         </w:r>
         <w:r>
           <w:rPr>
             <w:rStyle w:val="Hyperlink"/>
+            <w:strike/>
           </w:rPr>
           <w:t>w</w:t>
         </w:r>
         <w:r>
           <w:rPr>
             <w:rStyle w:val="Hyperlink"/>
+            <w:strike/>
           </w:rPr>
           <w:t>.com/questions/15496/hidden-features-of-java/142676#142676</w:t>
         </w:r>
@@ -425,6 +461,35 @@
       <w:r>
         <w:t>Names not saving/loading</w:t>
       </w:r>
+    </w:p>
+    <w:p>
+      <w:pPr>
+        <w:pStyle w:val="ListParagraph"/>
+        <w:numPr>
+          <w:ilvl w:val="1"/>
+          <w:numId w:val="1"/>
+        </w:numPr>
+      </w:pPr>
+      <w:r>
+        <w:t>Add keyboard shortcuts</w:t>
+      </w:r>
+    </w:p>
+    <w:p>
+      <w:pPr>
+        <w:pStyle w:val="ListParagraph"/>
+        <w:numPr>
+          <w:ilvl w:val="2"/>
+          <w:numId w:val="1"/>
+        </w:numPr>
+      </w:pPr>
+      <w:hyperlink r:id="rId6" w:history="1">
+        <w:r>
+          <w:rPr>
+            <w:rStyle w:val="Hyperlink"/>
+          </w:rPr>
+          <w:t>https://dzone.com/articles/handling-keyboard-sortcuts</w:t>
+        </w:r>
+      </w:hyperlink>
       <w:bookmarkStart w:id="0" w:name="_GoBack"/>
       <w:bookmarkEnd w:id="0"/>
     </w:p>

</xml_diff>